<commit_message>
Edited Project part 2
</commit_message>
<xml_diff>
--- a/products/manuscript/Manuscript.docx
+++ b/products/manuscript/Manuscript.docx
@@ -107,6 +107,17 @@
           <w:rStyle w:val="VerbatimChar"/>
         </w:rPr>
         <w:t xml:space="preserve">Warning: package 'skimr' was built under R version 4.2.2</w:t>
+      </w:r>
+    </w:p>
+    <w:p>
+      <w:pPr>
+        <w:pStyle w:val="SourceCode"/>
+      </w:pPr>
+      <w:r>
+        <w:rPr>
+          <w:rStyle w:val="VerbatimChar"/>
+        </w:rPr>
+        <w:t xml:space="preserve">Warning: package 'png' was built under R version 4.2.2</w:t>
       </w:r>
     </w:p>
     <w:bookmarkStart w:id="22" w:name="introduction"/>
@@ -841,7 +852,7 @@
     </w:p>
     <w:bookmarkEnd w:id="29"/>
     <w:bookmarkEnd w:id="30"/>
-    <w:bookmarkStart w:id="39" w:name="results"/>
+    <w:bookmarkStart w:id="33" w:name="results"/>
     <w:p>
       <w:pPr>
         <w:pStyle w:val="Heading1"/>
@@ -876,7 +887,7 @@
         <w:t xml:space="preserve"> </w:t>
       </w:r>
       <w:r>
-        <w:t xml:space="preserve">Married individuals with Higher Wealth level were also catagorized in</w:t>
+        <w:t xml:space="preserve">Married individuals with Higher Wealth level were also categorized in</w:t>
       </w:r>
       <w:r>
         <w:t xml:space="preserve"> </w:t>
@@ -888,13 +899,31 @@
         <w:t xml:space="preserve"> </w:t>
       </w:r>
       <w:r>
-        <w:t xml:space="preserve">all three catagories of HSI, participants of rural residence were larger</w:t>
-      </w:r>
-      <w:r>
-        <w:t xml:space="preserve"> </w:t>
-      </w:r>
-      <w:r>
-        <w:t xml:space="preserve">in proportion than urban residents.</w:t>
+        <w:t xml:space="preserve">all three categories of HSI, participants of rural residence were larger</w:t>
+      </w:r>
+      <w:r>
+        <w:t xml:space="preserve"> </w:t>
+      </w:r>
+      <w:r>
+        <w:t xml:space="preserve">in proportion than urban residents. All codes related to data</w:t>
+      </w:r>
+      <w:r>
+        <w:t xml:space="preserve"> </w:t>
+      </w:r>
+      <w:r>
+        <w:t xml:space="preserve">exploration are saved under code/analysis_code with a file name of</w:t>
+      </w:r>
+      <w:r>
+        <w:t xml:space="preserve"> </w:t>
+      </w:r>
+      <w:r>
+        <w:t xml:space="preserve">exploratorycodeR.R. All tables and figures listed below are saved under</w:t>
+      </w:r>
+      <w:r>
+        <w:t xml:space="preserve"> </w:t>
+      </w:r>
+      <w:r>
+        <w:t xml:space="preserve">results folder</w:t>
       </w:r>
     </w:p>
     <w:p>
@@ -969,14 +998,93 @@
         <w:t xml:space="preserve">shows histogram</w:t>
       </w:r>
     </w:p>
+    <w:p>
+      <w:pPr>
+        <w:pStyle w:val="BodyText"/>
+      </w:pPr>
+      <w:r>
+        <w:t xml:space="preserve">#I unfortunately was not able to pull in the tables and figures saved in the results folder. The below are the codes i used. I have turned them into texts to allow for the document to render without errors</w:t>
+      </w:r>
+      <w:r>
+        <w:t xml:space="preserve"> </w:t>
+      </w:r>
+      <w:r>
+        <w:t xml:space="preserve">#</w:t>
+      </w:r>
+      <w:r>
+        <w:rPr>
+          <w:rStyle w:val="VerbatimChar"/>
+        </w:rPr>
+        <w:t xml:space="preserve">{r} #| label: Summary Tables of variables of Interest #| tbl-cap: "Data summary table." #| echo: FALSE #table1=readRDS("../../results/table1.rds") #knitr::kable(table1) #</w:t>
+      </w:r>
+    </w:p>
+    <w:p>
+      <w:pPr>
+        <w:pStyle w:val="BodyText"/>
+      </w:pPr>
+      <w:r>
+        <w:t xml:space="preserve">#</w:t>
+      </w:r>
+      <w:r>
+        <w:rPr>
+          <w:rStyle w:val="VerbatimChar"/>
+        </w:rPr>
+        <w:t xml:space="preserve">{r} #| label: BHistogram by AGE participant became daily smoker and HSI #| tbl-cap: "Boxplot." #| echo: FALSE #knitr::include_graphics(here("results","Histogram_HSI_and_AGE_daily_smoking".png)) #</w:t>
+      </w:r>
+    </w:p>
+    <w:p>
+      <w:pPr>
+        <w:pStyle w:val="BodyText"/>
+      </w:pPr>
+      <w:r>
+        <w:t xml:space="preserve">#</w:t>
+      </w:r>
+      <w:r>
+        <w:rPr>
+          <w:rStyle w:val="VerbatimChar"/>
+        </w:rPr>
+        <w:t xml:space="preserve">{r} #| label: Histogram by AGE participant became daily smoker and HSI #| tbl-cap: "Data summary table." #| echo: FALSE #figure2=readPNG("../../results/figure2.png") #knitr::kable(figure2) #</w:t>
+      </w:r>
+      <w:r>
+        <w:t xml:space="preserve"> </w:t>
+      </w:r>
+      <w:r>
+        <w:t xml:space="preserve">## Basic statistical analysis</w:t>
+      </w:r>
+    </w:p>
     <w:bookmarkEnd w:id="31"/>
-    <w:bookmarkStart w:id="36" w:name="basic-statistical-analysis"/>
+    <w:bookmarkStart w:id="32" w:name="full-analysis"/>
     <w:p>
       <w:pPr>
         <w:pStyle w:val="Heading2"/>
       </w:pPr>
       <w:r>
-        <w:t xml:space="preserve">3.2 Basic statistical analysis</w:t>
+        <w:t xml:space="preserve">3.2 Full analysis</w:t>
+      </w:r>
+    </w:p>
+    <w:p>
+      <w:r>
+        <w:br w:type="page"/>
+      </w:r>
+    </w:p>
+    <w:bookmarkEnd w:id="32"/>
+    <w:bookmarkEnd w:id="33"/>
+    <w:bookmarkStart w:id="38" w:name="discussion"/>
+    <w:p>
+      <w:pPr>
+        <w:pStyle w:val="Heading1"/>
+      </w:pPr>
+      <w:r>
+        <w:t xml:space="preserve">4. Discussion</w:t>
+      </w:r>
+    </w:p>
+    <w:bookmarkStart w:id="34" w:name="summary-and-interpretation"/>
+    <w:p>
+      <w:pPr>
+        <w:pStyle w:val="Heading2"/>
+      </w:pPr>
+      <w:r>
+        <w:t xml:space="preserve">4.1 Summary and Interpretation</w:t>
       </w:r>
     </w:p>
     <w:p>
@@ -988,308 +1096,111 @@
           <w:iCs/>
           <w:i/>
         </w:rPr>
-        <w:t xml:space="preserve">To get some further insight into your data, if reasonable you could</w:t>
-      </w:r>
+        <w:t xml:space="preserve">Summarize what you did, what you found and what it means.</w:t>
+      </w:r>
+    </w:p>
+    <w:bookmarkEnd w:id="34"/>
+    <w:bookmarkStart w:id="35" w:name="strengths-and-limitations"/>
+    <w:p>
+      <w:pPr>
+        <w:pStyle w:val="Heading2"/>
+      </w:pPr>
+      <w:r>
+        <w:t xml:space="preserve">4.2 Strengths and Limitations</w:t>
+      </w:r>
+    </w:p>
+    <w:p>
+      <w:pPr>
+        <w:pStyle w:val="FirstParagraph"/>
+      </w:pPr>
       <w:r>
         <w:rPr>
           <w:iCs/>
           <w:i/>
         </w:rPr>
-        <w:t xml:space="preserve"> </w:t>
+        <w:t xml:space="preserve">Discuss what you perceive as strengths and limitations of your</w:t>
       </w:r>
       <w:r>
         <w:rPr>
           <w:iCs/>
           <w:i/>
         </w:rPr>
-        <w:t xml:space="preserve">compute simple statistics (e.g. simple models with 1 predictor) to look</w:t>
+        <w:t xml:space="preserve"> </w:t>
       </w:r>
       <w:r>
         <w:rPr>
           <w:iCs/>
           <w:i/>
         </w:rPr>
-        <w:t xml:space="preserve"> </w:t>
-      </w:r>
+        <w:t xml:space="preserve">analysis.</w:t>
+      </w:r>
+    </w:p>
+    <w:bookmarkEnd w:id="35"/>
+    <w:bookmarkStart w:id="37" w:name="conclusions"/>
+    <w:p>
+      <w:pPr>
+        <w:pStyle w:val="Heading2"/>
+      </w:pPr>
+      <w:r>
+        <w:t xml:space="preserve">4.3 Conclusions</w:t>
+      </w:r>
+    </w:p>
+    <w:p>
+      <w:pPr>
+        <w:pStyle w:val="FirstParagraph"/>
+      </w:pPr>
       <w:r>
         <w:rPr>
           <w:iCs/>
           <w:i/>
         </w:rPr>
-        <w:t xml:space="preserve">for associations between your outcome(s) and each individual predictor</w:t>
-      </w:r>
+        <w:t xml:space="preserve">What are the main take-home messages?</w:t>
+      </w:r>
+    </w:p>
+    <w:p>
+      <w:pPr>
+        <w:pStyle w:val="BodyText"/>
+      </w:pPr>
       <w:r>
         <w:rPr>
           <w:iCs/>
           <w:i/>
         </w:rPr>
-        <w:t xml:space="preserve"> </w:t>
+        <w:t xml:space="preserve">Include citations in your Rmd file using bibtex, the list of references</w:t>
       </w:r>
       <w:r>
         <w:rPr>
           <w:iCs/>
           <w:i/>
         </w:rPr>
-        <w:t xml:space="preserve">variable. Though note that unless you pre-specified the outcome and main</w:t>
+        <w:t xml:space="preserve"> </w:t>
       </w:r>
       <w:r>
         <w:rPr>
           <w:iCs/>
           <w:i/>
         </w:rPr>
-        <w:t xml:space="preserve"> </w:t>
-      </w:r>
-      <w:r>
-        <w:rPr>
-          <w:iCs/>
-          <w:i/>
-        </w:rPr>
-        <w:t xml:space="preserve">exposure, any</w:t>
-      </w:r>
-      <w:r>
-        <w:rPr>
-          <w:iCs/>
-          <w:i/>
-        </w:rPr>
-        <w:t xml:space="preserve"> </w:t>
-      </w:r>
-      <w:r>
-        <w:rPr>
-          <w:iCs/>
-          <w:i/>
-        </w:rPr>
-        <w:t xml:space="preserve">“</w:t>
-      </w:r>
-      <w:r>
-        <w:rPr>
-          <w:iCs/>
-          <w:i/>
-        </w:rPr>
-        <w:t xml:space="preserve">p&lt;0.05 means statistical significance</w:t>
-      </w:r>
-      <w:r>
-        <w:rPr>
-          <w:iCs/>
-          <w:i/>
-        </w:rPr>
-        <w:t xml:space="preserve">”</w:t>
-      </w:r>
-      <w:r>
-        <w:rPr>
-          <w:iCs/>
-          <w:i/>
-        </w:rPr>
-        <w:t xml:space="preserve"> </w:t>
-      </w:r>
-      <w:r>
-        <w:rPr>
-          <w:iCs/>
-          <w:i/>
-        </w:rPr>
-        <w:t xml:space="preserve">interpretation is</w:t>
-      </w:r>
-      <w:r>
-        <w:rPr>
-          <w:iCs/>
-          <w:i/>
-        </w:rPr>
-        <w:t xml:space="preserve"> </w:t>
-      </w:r>
-      <w:r>
-        <w:rPr>
-          <w:iCs/>
-          <w:i/>
-        </w:rPr>
-        <w:t xml:space="preserve">not valid.</w:t>
+        <w:t xml:space="preserve">will automatically be placed at the end</w:t>
       </w:r>
     </w:p>
     <w:p>
       <w:pPr>
         <w:pStyle w:val="BodyText"/>
       </w:pPr>
-      <w:hyperlink w:anchor="fig-result">
-        <w:r>
-          <w:rPr>
-            <w:rStyle w:val="Hyperlink"/>
-          </w:rPr>
-          <w:t xml:space="preserve">Figure 1</w:t>
-        </w:r>
-      </w:hyperlink>
-      <w:r>
-        <w:t xml:space="preserve"> </w:t>
-      </w:r>
-      <w:r>
-        <w:t xml:space="preserve">shows a scatterplot figure produced by one of the R scripts.</w:t>
-      </w:r>
-    </w:p>
-    <w:tbl>
-      <w:tblPr>
-        <w:tblStyle w:val="Table"/>
-        <w:tblW w:type="pct" w:w="5000"/>
-        <w:tblLook w:firstRow="0" w:lastRow="0" w:firstColumn="0" w:lastColumn="0" w:noHBand="0" w:noVBand="0" w:val="0000"/>
-      </w:tblPr>
-      <w:tblGrid>
-        <w:gridCol w:w="7920"/>
-      </w:tblGrid>
-      <w:tr>
-        <w:tc>
-          <w:tcPr/>
-          <w:bookmarkStart w:id="35" w:name="fig-result"/>
-          <w:p>
-            <w:pPr>
-              <w:pStyle w:val="Figure"/>
-              <w:jc w:val="center"/>
-            </w:pPr>
-            <w:r>
-              <w:drawing>
-                <wp:inline>
-                  <wp:extent cx="5334000" cy="3807460"/>
-                  <wp:effectExtent b="0" l="0" r="0" t="0"/>
-                  <wp:docPr descr="" title="" id="33" name="Picture"/>
-                  <a:graphic>
-                    <a:graphicData uri="http://schemas.openxmlformats.org/drawingml/2006/picture">
-                      <pic:pic>
-                        <pic:nvPicPr>
-                          <pic:cNvPr descr="../../results/height_weight_stratified.png" id="34" name="Picture"/>
-                          <pic:cNvPicPr>
-                            <a:picLocks noChangeArrowheads="1" noChangeAspect="1"/>
-                          </pic:cNvPicPr>
-                        </pic:nvPicPr>
-                        <pic:blipFill>
-                          <a:blip r:embed="rId32"/>
-                          <a:stretch>
-                            <a:fillRect/>
-                          </a:stretch>
-                        </pic:blipFill>
-                        <pic:spPr bwMode="auto">
-                          <a:xfrm>
-                            <a:off x="0" y="0"/>
-                            <a:ext cx="5334000" cy="3807460"/>
-                          </a:xfrm>
-                          <a:prstGeom prst="rect">
-                            <a:avLst/>
-                          </a:prstGeom>
-                          <a:noFill/>
-                          <a:ln w="9525">
-                            <a:noFill/>
-                            <a:headEnd/>
-                            <a:tailEnd/>
-                          </a:ln>
-                        </pic:spPr>
-                      </pic:pic>
-                    </a:graphicData>
-                  </a:graphic>
-                </wp:inline>
-              </w:drawing>
-            </w:r>
-          </w:p>
-          <w:p>
-            <w:pPr>
-              <w:jc w:val="center"/>
-            </w:pPr>
-            <w:pPr>
-              <w:jc w:val="start"/>
-              <w:spacing w:before="200"/>
-              <w:pStyle w:val="ImageCaption"/>
-            </w:pPr>
-            <w:r>
-              <w:t xml:space="preserve">Figure 1: Height and weight stratified by gender.</w:t>
-            </w:r>
-          </w:p>
-          <w:bookmarkEnd w:id="35"/>
-        </w:tc>
-      </w:tr>
-    </w:tbl>
-    <w:bookmarkEnd w:id="36"/>
-    <w:bookmarkStart w:id="38" w:name="full-analysis"/>
-    <w:p>
-      <w:pPr>
-        <w:pStyle w:val="Heading2"/>
-      </w:pPr>
-      <w:r>
-        <w:t xml:space="preserve">3.3 Full analysis</w:t>
-      </w:r>
-    </w:p>
-    <w:p>
-      <w:pPr>
-        <w:pStyle w:val="FirstParagraph"/>
-      </w:pPr>
-      <w:r>
-        <w:rPr>
-          <w:iCs/>
-          <w:i/>
-        </w:rPr>
-        <w:t xml:space="preserve">Use one or several suitable statistical/machine learning methods to</w:t>
-      </w:r>
-      <w:r>
-        <w:rPr>
-          <w:iCs/>
-          <w:i/>
-        </w:rPr>
-        <w:t xml:space="preserve"> </w:t>
-      </w:r>
-      <w:r>
-        <w:rPr>
-          <w:iCs/>
-          <w:i/>
-        </w:rPr>
-        <w:t xml:space="preserve">analyze your data and to produce meaningful figures, tables, etc. This</w:t>
-      </w:r>
-      <w:r>
-        <w:rPr>
-          <w:iCs/>
-          <w:i/>
-        </w:rPr>
-        <w:t xml:space="preserve"> </w:t>
-      </w:r>
-      <w:r>
-        <w:rPr>
-          <w:iCs/>
-          <w:i/>
-        </w:rPr>
-        <w:t xml:space="preserve">might again be code that is best placed in one or several separate R</w:t>
-      </w:r>
-      <w:r>
-        <w:rPr>
-          <w:iCs/>
-          <w:i/>
-        </w:rPr>
-        <w:t xml:space="preserve"> </w:t>
-      </w:r>
-      <w:r>
-        <w:rPr>
-          <w:iCs/>
-          <w:i/>
-        </w:rPr>
-        <w:t xml:space="preserve">scripts that need to be well documented. You want the code to produce</w:t>
-      </w:r>
-      <w:r>
-        <w:rPr>
-          <w:iCs/>
-          <w:i/>
-        </w:rPr>
-        <w:t xml:space="preserve"> </w:t>
-      </w:r>
-      <w:r>
-        <w:rPr>
-          <w:iCs/>
-          <w:i/>
-        </w:rPr>
-        <w:t xml:space="preserve">figures and data ready for display as tables, and save those. Then you</w:t>
-      </w:r>
-      <w:r>
-        <w:rPr>
-          <w:iCs/>
-          <w:i/>
-        </w:rPr>
-        <w:t xml:space="preserve"> </w:t>
-      </w:r>
-      <w:r>
-        <w:rPr>
-          <w:iCs/>
-          <w:i/>
-        </w:rPr>
-        <w:t xml:space="preserve">load them here.</w:t>
+      <w:r>
+        <w:t xml:space="preserve">This paper</w:t>
+      </w:r>
+      <w:r>
+        <w:t xml:space="preserve"> </w:t>
+      </w:r>
+      <w:r>
+        <w:t xml:space="preserve">(Leek &amp; Peng, 2015)</w:t>
+      </w:r>
+      <w:r>
+        <w:t xml:space="preserve"> </w:t>
+      </w:r>
+      <w:r>
+        <w:t xml:space="preserve">discusses types of analyses.</w:t>
       </w:r>
     </w:p>
     <w:p>
@@ -1297,457 +1208,31 @@
         <w:pStyle w:val="BodyText"/>
       </w:pPr>
       <w:r>
-        <w:t xml:space="preserve">Example</w:t>
-      </w:r>
-      <w:r>
-        <w:t xml:space="preserve"> </w:t>
-      </w:r>
-      <w:hyperlink w:anchor="tbl-resulttable2">
-        <w:r>
-          <w:rPr>
-            <w:rStyle w:val="Hyperlink"/>
-          </w:rPr>
-          <w:t xml:space="preserve">Table 1</w:t>
-        </w:r>
-      </w:hyperlink>
-      <w:r>
-        <w:t xml:space="preserve"> </w:t>
-      </w:r>
-      <w:r>
-        <w:t xml:space="preserve">shows a summary of a linear model fit.</w:t>
-      </w:r>
-    </w:p>
-    <w:bookmarkStart w:id="37" w:name="tbl-resulttable2"/>
-    <w:p>
-      <w:pPr>
-        <w:pStyle w:val="TableCaption"/>
-      </w:pPr>
-      <w:r>
-        <w:t xml:space="preserve">Table 1: Linear model fit table.</w:t>
-      </w:r>
-    </w:p>
-    <w:tbl>
-      <w:tblPr>
-        <w:tblStyle w:val="Table"/>
-        <w:tblW w:type="auto" w:w="0"/>
-        <w:tblLook w:firstRow="1" w:lastRow="0" w:firstColumn="0" w:lastColumn="0" w:noHBand="0" w:noVBand="0" w:val="0020"/>
-        <w:tblCaption w:val="Table 1: Linear model fit table."/>
-      </w:tblPr>
-      <w:tblGrid>
-        <w:gridCol w:w="1584"/>
-        <w:gridCol w:w="1584"/>
-        <w:gridCol w:w="1584"/>
-        <w:gridCol w:w="1584"/>
-        <w:gridCol w:w="1584"/>
-      </w:tblGrid>
-      <w:tr>
-        <w:trPr>
-          <w:tblHeader w:val="true"/>
-        </w:trPr>
-        <w:tc>
-          <w:tcPr/>
-          <w:p>
-            <w:pPr>
-              <w:pStyle w:val="Compact"/>
-              <w:jc w:val="left"/>
-            </w:pPr>
-            <w:r>
-              <w:t xml:space="preserve">term</w:t>
-            </w:r>
-          </w:p>
-        </w:tc>
-        <w:tc>
-          <w:tcPr/>
-          <w:p>
-            <w:pPr>
-              <w:pStyle w:val="Compact"/>
-              <w:jc w:val="right"/>
-            </w:pPr>
-            <w:r>
-              <w:t xml:space="preserve">estimate</w:t>
-            </w:r>
-          </w:p>
-        </w:tc>
-        <w:tc>
-          <w:tcPr/>
-          <w:p>
-            <w:pPr>
-              <w:pStyle w:val="Compact"/>
-              <w:jc w:val="right"/>
-            </w:pPr>
-            <w:r>
-              <w:t xml:space="preserve">std.error</w:t>
-            </w:r>
-          </w:p>
-        </w:tc>
-        <w:tc>
-          <w:tcPr/>
-          <w:p>
-            <w:pPr>
-              <w:pStyle w:val="Compact"/>
-              <w:jc w:val="right"/>
-            </w:pPr>
-            <w:r>
-              <w:t xml:space="preserve">statistic</w:t>
-            </w:r>
-          </w:p>
-        </w:tc>
-        <w:tc>
-          <w:tcPr/>
-          <w:p>
-            <w:pPr>
-              <w:pStyle w:val="Compact"/>
-              <w:jc w:val="right"/>
-            </w:pPr>
-            <w:r>
-              <w:t xml:space="preserve">p.value</w:t>
-            </w:r>
-          </w:p>
-        </w:tc>
-      </w:tr>
-      <w:tr>
-        <w:tc>
-          <w:tcPr/>
-          <w:p>
-            <w:pPr>
-              <w:pStyle w:val="Compact"/>
-              <w:jc w:val="left"/>
-            </w:pPr>
-            <w:r>
-              <w:t xml:space="preserve">(Intercept)</w:t>
-            </w:r>
-          </w:p>
-        </w:tc>
-        <w:tc>
-          <w:tcPr/>
-          <w:p>
-            <w:pPr>
-              <w:pStyle w:val="Compact"/>
-              <w:jc w:val="right"/>
-            </w:pPr>
-            <w:r>
-              <w:t xml:space="preserve">149.2726967</w:t>
-            </w:r>
-          </w:p>
-        </w:tc>
-        <w:tc>
-          <w:tcPr/>
-          <w:p>
-            <w:pPr>
-              <w:pStyle w:val="Compact"/>
-              <w:jc w:val="right"/>
-            </w:pPr>
-            <w:r>
-              <w:t xml:space="preserve">23.3823360</w:t>
-            </w:r>
-          </w:p>
-        </w:tc>
-        <w:tc>
-          <w:tcPr/>
-          <w:p>
-            <w:pPr>
-              <w:pStyle w:val="Compact"/>
-              <w:jc w:val="right"/>
-            </w:pPr>
-            <w:r>
-              <w:t xml:space="preserve">6.3839942</w:t>
-            </w:r>
-          </w:p>
-        </w:tc>
-        <w:tc>
-          <w:tcPr/>
-          <w:p>
-            <w:pPr>
-              <w:pStyle w:val="Compact"/>
-              <w:jc w:val="right"/>
-            </w:pPr>
-            <w:r>
-              <w:t xml:space="preserve">0.0013962</w:t>
-            </w:r>
-          </w:p>
-        </w:tc>
-      </w:tr>
-      <w:tr>
-        <w:tc>
-          <w:tcPr/>
-          <w:p>
-            <w:pPr>
-              <w:pStyle w:val="Compact"/>
-              <w:jc w:val="left"/>
-            </w:pPr>
-            <w:r>
-              <w:t xml:space="preserve">Weight</w:t>
-            </w:r>
-          </w:p>
-        </w:tc>
-        <w:tc>
-          <w:tcPr/>
-          <w:p>
-            <w:pPr>
-              <w:pStyle w:val="Compact"/>
-              <w:jc w:val="right"/>
-            </w:pPr>
-            <w:r>
-              <w:t xml:space="preserve">0.2623972</w:t>
-            </w:r>
-          </w:p>
-        </w:tc>
-        <w:tc>
-          <w:tcPr/>
-          <w:p>
-            <w:pPr>
-              <w:pStyle w:val="Compact"/>
-              <w:jc w:val="right"/>
-            </w:pPr>
-            <w:r>
-              <w:t xml:space="preserve">0.3512436</w:t>
-            </w:r>
-          </w:p>
-        </w:tc>
-        <w:tc>
-          <w:tcPr/>
-          <w:p>
-            <w:pPr>
-              <w:pStyle w:val="Compact"/>
-              <w:jc w:val="right"/>
-            </w:pPr>
-            <w:r>
-              <w:t xml:space="preserve">0.7470519</w:t>
-            </w:r>
-          </w:p>
-        </w:tc>
-        <w:tc>
-          <w:tcPr/>
-          <w:p>
-            <w:pPr>
-              <w:pStyle w:val="Compact"/>
-              <w:jc w:val="right"/>
-            </w:pPr>
-            <w:r>
-              <w:t xml:space="preserve">0.4886517</w:t>
-            </w:r>
-          </w:p>
-        </w:tc>
-      </w:tr>
-      <w:tr>
-        <w:tc>
-          <w:tcPr/>
-          <w:p>
-            <w:pPr>
-              <w:pStyle w:val="Compact"/>
-              <w:jc w:val="left"/>
-            </w:pPr>
-            <w:r>
-              <w:t xml:space="preserve">GenderM</w:t>
-            </w:r>
-          </w:p>
-        </w:tc>
-        <w:tc>
-          <w:tcPr/>
-          <w:p>
-            <w:pPr>
-              <w:pStyle w:val="Compact"/>
-              <w:jc w:val="right"/>
-            </w:pPr>
-            <w:r>
-              <w:t xml:space="preserve">-2.1244913</w:t>
-            </w:r>
-          </w:p>
-        </w:tc>
-        <w:tc>
-          <w:tcPr/>
-          <w:p>
-            <w:pPr>
-              <w:pStyle w:val="Compact"/>
-              <w:jc w:val="right"/>
-            </w:pPr>
-            <w:r>
-              <w:t xml:space="preserve">15.5488953</w:t>
-            </w:r>
-          </w:p>
-        </w:tc>
-        <w:tc>
-          <w:tcPr/>
-          <w:p>
-            <w:pPr>
-              <w:pStyle w:val="Compact"/>
-              <w:jc w:val="right"/>
-            </w:pPr>
-            <w:r>
-              <w:t xml:space="preserve">-0.1366329</w:t>
-            </w:r>
-          </w:p>
-        </w:tc>
-        <w:tc>
-          <w:tcPr/>
-          <w:p>
-            <w:pPr>
-              <w:pStyle w:val="Compact"/>
-              <w:jc w:val="right"/>
-            </w:pPr>
-            <w:r>
-              <w:t xml:space="preserve">0.8966520</w:t>
-            </w:r>
-          </w:p>
-        </w:tc>
-      </w:tr>
-      <w:tr>
-        <w:tc>
-          <w:tcPr/>
-          <w:p>
-            <w:pPr>
-              <w:pStyle w:val="Compact"/>
-              <w:jc w:val="left"/>
-            </w:pPr>
-            <w:r>
-              <w:t xml:space="preserve">GenderO</w:t>
-            </w:r>
-          </w:p>
-        </w:tc>
-        <w:tc>
-          <w:tcPr/>
-          <w:p>
-            <w:pPr>
-              <w:pStyle w:val="Compact"/>
-              <w:jc w:val="right"/>
-            </w:pPr>
-            <w:r>
-              <w:t xml:space="preserve">-4.7644739</w:t>
-            </w:r>
-          </w:p>
-        </w:tc>
-        <w:tc>
-          <w:tcPr/>
-          <w:p>
-            <w:pPr>
-              <w:pStyle w:val="Compact"/>
-              <w:jc w:val="right"/>
-            </w:pPr>
-            <w:r>
-              <w:t xml:space="preserve">19.0114155</w:t>
-            </w:r>
-          </w:p>
-        </w:tc>
-        <w:tc>
-          <w:tcPr/>
-          <w:p>
-            <w:pPr>
-              <w:pStyle w:val="Compact"/>
-              <w:jc w:val="right"/>
-            </w:pPr>
-            <w:r>
-              <w:t xml:space="preserve">-0.2506112</w:t>
-            </w:r>
-          </w:p>
-        </w:tc>
-        <w:tc>
-          <w:tcPr/>
-          <w:p>
-            <w:pPr>
-              <w:pStyle w:val="Compact"/>
-              <w:jc w:val="right"/>
-            </w:pPr>
-            <w:r>
-              <w:t xml:space="preserve">0.8120871</w:t>
-            </w:r>
-          </w:p>
-        </w:tc>
-      </w:tr>
-    </w:tbl>
-    <w:bookmarkEnd w:id="37"/>
-    <w:p>
-      <w:r>
-        <w:br w:type="page"/>
-      </w:r>
-    </w:p>
-    <w:bookmarkEnd w:id="38"/>
-    <w:bookmarkEnd w:id="39"/>
-    <w:bookmarkStart w:id="44" w:name="discussion"/>
-    <w:p>
-      <w:pPr>
-        <w:pStyle w:val="Heading1"/>
-      </w:pPr>
-      <w:r>
-        <w:t xml:space="preserve">4. Discussion</w:t>
-      </w:r>
-    </w:p>
-    <w:bookmarkStart w:id="40" w:name="summary-and-interpretation"/>
-    <w:p>
-      <w:pPr>
-        <w:pStyle w:val="Heading2"/>
-      </w:pPr>
-      <w:r>
-        <w:t xml:space="preserve">4.1 Summary and Interpretation</w:t>
-      </w:r>
-    </w:p>
-    <w:p>
-      <w:pPr>
-        <w:pStyle w:val="FirstParagraph"/>
-      </w:pPr>
-      <w:r>
-        <w:rPr>
-          <w:iCs/>
-          <w:i/>
-        </w:rPr>
-        <w:t xml:space="preserve">Summarize what you did, what you found and what it means.</w:t>
-      </w:r>
-    </w:p>
-    <w:bookmarkEnd w:id="40"/>
-    <w:bookmarkStart w:id="41" w:name="strengths-and-limitations"/>
-    <w:p>
-      <w:pPr>
-        <w:pStyle w:val="Heading2"/>
-      </w:pPr>
-      <w:r>
-        <w:t xml:space="preserve">4.2 Strengths and Limitations</w:t>
-      </w:r>
-    </w:p>
-    <w:p>
-      <w:pPr>
-        <w:pStyle w:val="FirstParagraph"/>
-      </w:pPr>
-      <w:r>
-        <w:rPr>
-          <w:iCs/>
-          <w:i/>
-        </w:rPr>
-        <w:t xml:space="preserve">Discuss what you perceive as strengths and limitations of your</w:t>
-      </w:r>
-      <w:r>
-        <w:rPr>
-          <w:iCs/>
-          <w:i/>
-        </w:rPr>
-        <w:t xml:space="preserve"> </w:t>
-      </w:r>
-      <w:r>
-        <w:rPr>
-          <w:iCs/>
-          <w:i/>
-        </w:rPr>
-        <w:t xml:space="preserve">analysis.</w:t>
-      </w:r>
-    </w:p>
-    <w:bookmarkEnd w:id="41"/>
-    <w:bookmarkStart w:id="43" w:name="conclusions"/>
-    <w:p>
-      <w:pPr>
-        <w:pStyle w:val="Heading2"/>
-      </w:pPr>
-      <w:r>
-        <w:t xml:space="preserve">4.3 Conclusions</w:t>
-      </w:r>
-    </w:p>
-    <w:p>
-      <w:pPr>
-        <w:pStyle w:val="FirstParagraph"/>
-      </w:pPr>
-      <w:r>
-        <w:rPr>
-          <w:iCs/>
-          <w:i/>
-        </w:rPr>
-        <w:t xml:space="preserve">What are the main take-home messages?</w:t>
+        <w:t xml:space="preserve">These papers</w:t>
+      </w:r>
+      <w:r>
+        <w:t xml:space="preserve"> </w:t>
+      </w:r>
+      <w:r>
+        <w:t xml:space="preserve">(McKay, Ebell, Billings, et al., 2020; McKay, Ebell, Dale, et al., 2020)</w:t>
+      </w:r>
+      <w:r>
+        <w:t xml:space="preserve"> </w:t>
+      </w:r>
+      <w:r>
+        <w:t xml:space="preserve">are good examples of papers</w:t>
+      </w:r>
+      <w:r>
+        <w:t xml:space="preserve"> </w:t>
+      </w:r>
+      <w:r>
+        <w:t xml:space="preserve">published using a fully reproducible setup similar to the one shown in</w:t>
+      </w:r>
+      <w:r>
+        <w:t xml:space="preserve"> </w:t>
+      </w:r>
+      <w:r>
+        <w:t xml:space="preserve">this template.</w:t>
       </w:r>
     </w:p>
     <w:p>
@@ -1755,84 +1240,6 @@
         <w:pStyle w:val="BodyText"/>
       </w:pPr>
       <w:r>
-        <w:rPr>
-          <w:iCs/>
-          <w:i/>
-        </w:rPr>
-        <w:t xml:space="preserve">Include citations in your Rmd file using bibtex, the list of references</w:t>
-      </w:r>
-      <w:r>
-        <w:rPr>
-          <w:iCs/>
-          <w:i/>
-        </w:rPr>
-        <w:t xml:space="preserve"> </w:t>
-      </w:r>
-      <w:r>
-        <w:rPr>
-          <w:iCs/>
-          <w:i/>
-        </w:rPr>
-        <w:t xml:space="preserve">will automatically be placed at the end</w:t>
-      </w:r>
-    </w:p>
-    <w:p>
-      <w:pPr>
-        <w:pStyle w:val="BodyText"/>
-      </w:pPr>
-      <w:r>
-        <w:t xml:space="preserve">This paper</w:t>
-      </w:r>
-      <w:r>
-        <w:t xml:space="preserve"> </w:t>
-      </w:r>
-      <w:r>
-        <w:t xml:space="preserve">(Leek &amp; Peng, 2015)</w:t>
-      </w:r>
-      <w:r>
-        <w:t xml:space="preserve"> </w:t>
-      </w:r>
-      <w:r>
-        <w:t xml:space="preserve">discusses types of analyses.</w:t>
-      </w:r>
-    </w:p>
-    <w:p>
-      <w:pPr>
-        <w:pStyle w:val="BodyText"/>
-      </w:pPr>
-      <w:r>
-        <w:t xml:space="preserve">These papers</w:t>
-      </w:r>
-      <w:r>
-        <w:t xml:space="preserve"> </w:t>
-      </w:r>
-      <w:r>
-        <w:t xml:space="preserve">(McKay, Ebell, Billings, et al., 2020; McKay, Ebell, Dale, et al., 2020)</w:t>
-      </w:r>
-      <w:r>
-        <w:t xml:space="preserve"> </w:t>
-      </w:r>
-      <w:r>
-        <w:t xml:space="preserve">are good examples of papers</w:t>
-      </w:r>
-      <w:r>
-        <w:t xml:space="preserve"> </w:t>
-      </w:r>
-      <w:r>
-        <w:t xml:space="preserve">published using a fully reproducible setup similar to the one shown in</w:t>
-      </w:r>
-      <w:r>
-        <w:t xml:space="preserve"> </w:t>
-      </w:r>
-      <w:r>
-        <w:t xml:space="preserve">this template.</w:t>
-      </w:r>
-    </w:p>
-    <w:p>
-      <w:pPr>
-        <w:pStyle w:val="BodyText"/>
-      </w:pPr>
-      <w:r>
         <w:t xml:space="preserve">Note that this cited reference will show up at the end of the document,</w:t>
       </w:r>
       <w:r>
@@ -1850,7 +1257,7 @@
       <w:r>
         <w:t xml:space="preserve"> </w:t>
       </w:r>
-      <w:hyperlink r:id="rId42">
+      <w:hyperlink r:id="rId36">
         <w:r>
           <w:rPr>
             <w:rStyle w:val="Hyperlink"/>
@@ -1906,9 +1313,9 @@
         <w:br w:type="page"/>
       </w:r>
     </w:p>
-    <w:bookmarkEnd w:id="43"/>
-    <w:bookmarkEnd w:id="44"/>
-    <w:bookmarkStart w:id="52" w:name="references"/>
+    <w:bookmarkEnd w:id="37"/>
+    <w:bookmarkEnd w:id="38"/>
+    <w:bookmarkStart w:id="46" w:name="references"/>
     <w:p>
       <w:pPr>
         <w:pStyle w:val="Heading1"/>
@@ -1917,8 +1324,8 @@
         <w:t xml:space="preserve">5. References</w:t>
       </w:r>
     </w:p>
-    <w:bookmarkStart w:id="51" w:name="refs"/>
-    <w:bookmarkStart w:id="46" w:name="ref-leek2015"/>
+    <w:bookmarkStart w:id="45" w:name="refs"/>
+    <w:bookmarkStart w:id="40" w:name="ref-leek2015"/>
     <w:p>
       <w:pPr>
         <w:pStyle w:val="Bibliography"/>
@@ -1967,7 +1374,7 @@
       <w:r>
         <w:t xml:space="preserve"> </w:t>
       </w:r>
-      <w:hyperlink r:id="rId45">
+      <w:hyperlink r:id="rId39">
         <w:r>
           <w:rPr>
             <w:rStyle w:val="Hyperlink"/>
@@ -1976,8 +1383,8 @@
         </w:r>
       </w:hyperlink>
     </w:p>
-    <w:bookmarkEnd w:id="46"/>
-    <w:bookmarkStart w:id="48" w:name="ref-mckay2020"/>
+    <w:bookmarkEnd w:id="40"/>
+    <w:bookmarkStart w:id="42" w:name="ref-mckay2020"/>
     <w:p>
       <w:pPr>
         <w:pStyle w:val="Bibliography"/>
@@ -2059,7 +1466,7 @@
       <w:r>
         <w:t xml:space="preserve"> </w:t>
       </w:r>
-      <w:hyperlink r:id="rId47">
+      <w:hyperlink r:id="rId41">
         <w:r>
           <w:rPr>
             <w:rStyle w:val="Hyperlink"/>
@@ -2068,8 +1475,8 @@
         </w:r>
       </w:hyperlink>
     </w:p>
-    <w:bookmarkEnd w:id="48"/>
-    <w:bookmarkStart w:id="50" w:name="ref-mckay2020a"/>
+    <w:bookmarkEnd w:id="42"/>
+    <w:bookmarkStart w:id="44" w:name="ref-mckay2020a"/>
     <w:p>
       <w:pPr>
         <w:pStyle w:val="Bibliography"/>
@@ -2106,7 +1513,7 @@
       <w:r>
         <w:t xml:space="preserve"> </w:t>
       </w:r>
-      <w:hyperlink r:id="rId49">
+      <w:hyperlink r:id="rId43">
         <w:r>
           <w:rPr>
             <w:rStyle w:val="Hyperlink"/>
@@ -2115,9 +1522,9 @@
         </w:r>
       </w:hyperlink>
     </w:p>
-    <w:bookmarkEnd w:id="50"/>
-    <w:bookmarkEnd w:id="51"/>
-    <w:bookmarkEnd w:id="52"/>
+    <w:bookmarkEnd w:id="44"/>
+    <w:bookmarkEnd w:id="45"/>
+    <w:bookmarkEnd w:id="46"/>
     <w:sectPr/>
   </w:body>
 </w:document>

</xml_diff>

<commit_message>
Made updates to exploratory tables and graphs. Added models for Project part 3
</commit_message>
<xml_diff>
--- a/products/manuscript/Manuscript.docx
+++ b/products/manuscript/Manuscript.docx
@@ -95,7 +95,18 @@
         <w:pStyle w:val="Date"/>
       </w:pPr>
       <w:r>
-        <w:t xml:space="preserve">2/24/23</w:t>
+        <w:t xml:space="preserve">3/17/23</w:t>
+      </w:r>
+    </w:p>
+    <w:p>
+      <w:pPr>
+        <w:pStyle w:val="SourceCode"/>
+      </w:pPr>
+      <w:r>
+        <w:rPr>
+          <w:rStyle w:val="VerbatimChar"/>
+        </w:rPr>
+        <w:t xml:space="preserve">Warning: package 'dplyr' was built under R version 4.2.2</w:t>
       </w:r>
     </w:p>
     <w:p>
@@ -759,7 +770,7 @@
         <w:t xml:space="preserve"> </w:t>
       </w:r>
       <w:r>
-        <w:t xml:space="preserve">values, a total of 416 observations and 18 variables were saved for data</w:t>
+        <w:t xml:space="preserve">values, a total of 416 observations and 8 variables were saved for data</w:t>
       </w:r>
       <w:r>
         <w:t xml:space="preserve"> </w:t>
@@ -852,7 +863,7 @@
     </w:p>
     <w:bookmarkEnd w:id="29"/>
     <w:bookmarkEnd w:id="30"/>
-    <w:bookmarkStart w:id="33" w:name="results"/>
+    <w:bookmarkStart w:id="49" w:name="results"/>
     <w:p>
       <w:pPr>
         <w:pStyle w:val="Heading1"/>
@@ -861,7 +872,7 @@
         <w:t xml:space="preserve">3. Results</w:t>
       </w:r>
     </w:p>
-    <w:bookmarkStart w:id="31" w:name="exploratorydescriptive-analysis"/>
+    <w:bookmarkStart w:id="46" w:name="exploratorydescriptive-analysis"/>
     <w:p>
       <w:pPr>
         <w:pStyle w:val="Heading2"/>
@@ -924,30 +935,6 @@
       </w:r>
       <w:r>
         <w:t xml:space="preserve">results folder</w:t>
-      </w:r>
-    </w:p>
-    <w:p>
-      <w:pPr>
-        <w:pStyle w:val="BodyText"/>
-      </w:pPr>
-      <w:r>
-        <w:t xml:space="preserve">(</w:t>
-      </w:r>
-      <w:r>
-        <w:rPr>
-          <w:bCs/>
-          <w:b/>
-        </w:rPr>
-        <w:t xml:space="preserve">table1?</w:t>
-      </w:r>
-      <w:r>
-        <w:t xml:space="preserve">)</w:t>
-      </w:r>
-      <w:r>
-        <w:t xml:space="preserve"> </w:t>
-      </w:r>
-      <w:r>
-        <w:t xml:space="preserve">shows a summary of the data.</w:t>
       </w:r>
     </w:p>
     <w:p>
@@ -971,9 +958,85 @@
         <w:t xml:space="preserve"> </w:t>
       </w:r>
       <w:r>
-        <w:t xml:space="preserve">shows boxplots</w:t>
-      </w:r>
-    </w:p>
+        <w:t xml:space="preserve">shows a boxplot showing HSI Group mean by age</w:t>
+      </w:r>
+    </w:p>
+    <w:tbl>
+      <w:tblPr>
+        <w:tblStyle w:val="Table"/>
+        <w:tblW w:type="pct" w:w="5000"/>
+        <w:tblLook w:firstRow="0" w:lastRow="0" w:firstColumn="0" w:lastColumn="0" w:noHBand="0" w:noVBand="0" w:val="0000"/>
+      </w:tblPr>
+      <w:tblGrid>
+        <w:gridCol w:w="7920"/>
+      </w:tblGrid>
+      <w:tr>
+        <w:tc>
+          <w:tcPr/>
+          <w:p>
+            <w:pPr>
+              <w:pStyle w:val="Figure"/>
+              <w:jc w:val="center"/>
+            </w:pPr>
+            <w:r>
+              <w:drawing>
+                <wp:inline>
+                  <wp:extent cx="5334000" cy="4566209"/>
+                  <wp:effectExtent b="0" l="0" r="0" t="0"/>
+                  <wp:docPr descr="" title="" id="32" name="Picture"/>
+                  <a:graphic>
+                    <a:graphicData uri="http://schemas.openxmlformats.org/drawingml/2006/picture">
+                      <pic:pic>
+                        <pic:nvPicPr>
+                          <pic:cNvPr descr="../../results/figure1.png" id="33" name="Picture"/>
+                          <pic:cNvPicPr>
+                            <a:picLocks noChangeArrowheads="1" noChangeAspect="1"/>
+                          </pic:cNvPicPr>
+                        </pic:nvPicPr>
+                        <pic:blipFill>
+                          <a:blip r:embed="rId31"/>
+                          <a:stretch>
+                            <a:fillRect/>
+                          </a:stretch>
+                        </pic:blipFill>
+                        <pic:spPr bwMode="auto">
+                          <a:xfrm>
+                            <a:off x="0" y="0"/>
+                            <a:ext cx="5334000" cy="4566209"/>
+                          </a:xfrm>
+                          <a:prstGeom prst="rect">
+                            <a:avLst/>
+                          </a:prstGeom>
+                          <a:noFill/>
+                          <a:ln w="9525">
+                            <a:noFill/>
+                            <a:headEnd/>
+                            <a:tailEnd/>
+                          </a:ln>
+                        </pic:spPr>
+                      </pic:pic>
+                    </a:graphicData>
+                  </a:graphic>
+                </wp:inline>
+              </w:drawing>
+            </w:r>
+          </w:p>
+          <w:p>
+            <w:pPr>
+              <w:jc w:val="center"/>
+            </w:pPr>
+            <w:pPr>
+              <w:jc w:val="start"/>
+              <w:spacing w:before="200"/>
+              <w:pStyle w:val="ImageCaption"/>
+            </w:pPr>
+            <w:r>
+              <w:t xml:space="preserve">HSI By Age.</w:t>
+            </w:r>
+          </w:p>
+        </w:tc>
+      </w:tr>
+    </w:tbl>
     <w:p>
       <w:pPr>
         <w:pStyle w:val="BodyText"/>
@@ -995,71 +1058,411 @@
         <w:t xml:space="preserve"> </w:t>
       </w:r>
       <w:r>
-        <w:t xml:space="preserve">shows histogram</w:t>
-      </w:r>
-    </w:p>
+        <w:t xml:space="preserve">shows a boxplot showing HSI Group mean age of smoking initiation</w:t>
+      </w:r>
+    </w:p>
+    <w:tbl>
+      <w:tblPr>
+        <w:tblStyle w:val="Table"/>
+        <w:tblW w:type="pct" w:w="5000"/>
+        <w:tblLook w:firstRow="0" w:lastRow="0" w:firstColumn="0" w:lastColumn="0" w:noHBand="0" w:noVBand="0" w:val="0000"/>
+      </w:tblPr>
+      <w:tblGrid>
+        <w:gridCol w:w="7920"/>
+      </w:tblGrid>
+      <w:tr>
+        <w:tc>
+          <w:tcPr/>
+          <w:p>
+            <w:pPr>
+              <w:pStyle w:val="Figure"/>
+              <w:jc w:val="center"/>
+            </w:pPr>
+            <w:r>
+              <w:drawing>
+                <wp:inline>
+                  <wp:extent cx="5334000" cy="4566209"/>
+                  <wp:effectExtent b="0" l="0" r="0" t="0"/>
+                  <wp:docPr descr="" title="" id="35" name="Picture"/>
+                  <a:graphic>
+                    <a:graphicData uri="http://schemas.openxmlformats.org/drawingml/2006/picture">
+                      <pic:pic>
+                        <pic:nvPicPr>
+                          <pic:cNvPr descr="../../results/figure2.png" id="36" name="Picture"/>
+                          <pic:cNvPicPr>
+                            <a:picLocks noChangeArrowheads="1" noChangeAspect="1"/>
+                          </pic:cNvPicPr>
+                        </pic:nvPicPr>
+                        <pic:blipFill>
+                          <a:blip r:embed="rId34"/>
+                          <a:stretch>
+                            <a:fillRect/>
+                          </a:stretch>
+                        </pic:blipFill>
+                        <pic:spPr bwMode="auto">
+                          <a:xfrm>
+                            <a:off x="0" y="0"/>
+                            <a:ext cx="5334000" cy="4566209"/>
+                          </a:xfrm>
+                          <a:prstGeom prst="rect">
+                            <a:avLst/>
+                          </a:prstGeom>
+                          <a:noFill/>
+                          <a:ln w="9525">
+                            <a:noFill/>
+                            <a:headEnd/>
+                            <a:tailEnd/>
+                          </a:ln>
+                        </pic:spPr>
+                      </pic:pic>
+                    </a:graphicData>
+                  </a:graphic>
+                </wp:inline>
+              </w:drawing>
+            </w:r>
+          </w:p>
+          <w:p>
+            <w:pPr>
+              <w:jc w:val="center"/>
+            </w:pPr>
+            <w:pPr>
+              <w:jc w:val="start"/>
+              <w:spacing w:before="200"/>
+              <w:pStyle w:val="ImageCaption"/>
+            </w:pPr>
+            <w:r>
+              <w:t xml:space="preserve">HSI By Age of smoking Initiation.</w:t>
+            </w:r>
+          </w:p>
+        </w:tc>
+      </w:tr>
+    </w:tbl>
     <w:p>
       <w:pPr>
         <w:pStyle w:val="BodyText"/>
       </w:pPr>
       <w:r>
-        <w:t xml:space="preserve">#I unfortunately was not able to pull in the tables and figures saved in the results folder. The below are the codes i used. I have turned them into texts to allow for the document to render without errors</w:t>
-      </w:r>
-      <w:r>
-        <w:t xml:space="preserve"> </w:t>
-      </w:r>
-      <w:r>
-        <w:t xml:space="preserve">#</w:t>
+        <w:t xml:space="preserve">(</w:t>
       </w:r>
       <w:r>
         <w:rPr>
-          <w:rStyle w:val="VerbatimChar"/>
+          <w:bCs/>
+          <w:b/>
         </w:rPr>
-        <w:t xml:space="preserve">{r} #| label: Summary Tables of variables of Interest #| tbl-cap: "Data summary table." #| echo: FALSE #table1=readRDS("../../results/table1.rds") #knitr::kable(table1) #</w:t>
-      </w:r>
-    </w:p>
+        <w:t xml:space="preserve">figure3?</w:t>
+      </w:r>
+      <w:r>
+        <w:t xml:space="preserve">)</w:t>
+      </w:r>
+      <w:r>
+        <w:t xml:space="preserve"> </w:t>
+      </w:r>
+      <w:r>
+        <w:t xml:space="preserve">shows HSI and Gender</w:t>
+      </w:r>
+    </w:p>
+    <w:tbl>
+      <w:tblPr>
+        <w:tblStyle w:val="Table"/>
+        <w:tblW w:type="pct" w:w="5000"/>
+        <w:tblLook w:firstRow="0" w:lastRow="0" w:firstColumn="0" w:lastColumn="0" w:noHBand="0" w:noVBand="0" w:val="0000"/>
+      </w:tblPr>
+      <w:tblGrid>
+        <w:gridCol w:w="7920"/>
+      </w:tblGrid>
+      <w:tr>
+        <w:tc>
+          <w:tcPr/>
+          <w:p>
+            <w:pPr>
+              <w:pStyle w:val="Figure"/>
+              <w:jc w:val="center"/>
+            </w:pPr>
+            <w:r>
+              <w:drawing>
+                <wp:inline>
+                  <wp:extent cx="5334000" cy="4566678"/>
+                  <wp:effectExtent b="0" l="0" r="0" t="0"/>
+                  <wp:docPr descr="" title="" id="38" name="Picture"/>
+                  <a:graphic>
+                    <a:graphicData uri="http://schemas.openxmlformats.org/drawingml/2006/picture">
+                      <pic:pic>
+                        <pic:nvPicPr>
+                          <pic:cNvPr descr="../../results/figure3_HSI%20and%20Gender.png" id="39" name="Picture"/>
+                          <pic:cNvPicPr>
+                            <a:picLocks noChangeArrowheads="1" noChangeAspect="1"/>
+                          </pic:cNvPicPr>
+                        </pic:nvPicPr>
+                        <pic:blipFill>
+                          <a:blip r:embed="rId37"/>
+                          <a:stretch>
+                            <a:fillRect/>
+                          </a:stretch>
+                        </pic:blipFill>
+                        <pic:spPr bwMode="auto">
+                          <a:xfrm>
+                            <a:off x="0" y="0"/>
+                            <a:ext cx="5334000" cy="4566678"/>
+                          </a:xfrm>
+                          <a:prstGeom prst="rect">
+                            <a:avLst/>
+                          </a:prstGeom>
+                          <a:noFill/>
+                          <a:ln w="9525">
+                            <a:noFill/>
+                            <a:headEnd/>
+                            <a:tailEnd/>
+                          </a:ln>
+                        </pic:spPr>
+                      </pic:pic>
+                    </a:graphicData>
+                  </a:graphic>
+                </wp:inline>
+              </w:drawing>
+            </w:r>
+          </w:p>
+          <w:p>
+            <w:pPr>
+              <w:jc w:val="center"/>
+            </w:pPr>
+            <w:pPr>
+              <w:jc w:val="start"/>
+              <w:spacing w:before="200"/>
+              <w:pStyle w:val="ImageCaption"/>
+            </w:pPr>
+            <w:r>
+              <w:t xml:space="preserve">HSI and Gender.</w:t>
+            </w:r>
+          </w:p>
+        </w:tc>
+      </w:tr>
+    </w:tbl>
     <w:p>
       <w:pPr>
         <w:pStyle w:val="BodyText"/>
       </w:pPr>
       <w:r>
-        <w:t xml:space="preserve">#</w:t>
+        <w:t xml:space="preserve">(</w:t>
       </w:r>
       <w:r>
         <w:rPr>
-          <w:rStyle w:val="VerbatimChar"/>
+          <w:bCs/>
+          <w:b/>
         </w:rPr>
-        <w:t xml:space="preserve">{r} #| label: BHistogram by AGE participant became daily smoker and HSI #| tbl-cap: "Boxplot." #| echo: FALSE #knitr::include_graphics(here("results","Histogram_HSI_and_AGE_daily_smoking".png)) #</w:t>
-      </w:r>
-    </w:p>
+        <w:t xml:space="preserve">figure4?</w:t>
+      </w:r>
+      <w:r>
+        <w:t xml:space="preserve">)</w:t>
+      </w:r>
+      <w:r>
+        <w:t xml:space="preserve"> </w:t>
+      </w:r>
+      <w:r>
+        <w:t xml:space="preserve">shows HSI and quit attempt</w:t>
+      </w:r>
+    </w:p>
+    <w:tbl>
+      <w:tblPr>
+        <w:tblStyle w:val="Table"/>
+        <w:tblW w:type="pct" w:w="5000"/>
+        <w:tblLook w:firstRow="0" w:lastRow="0" w:firstColumn="0" w:lastColumn="0" w:noHBand="0" w:noVBand="0" w:val="0000"/>
+      </w:tblPr>
+      <w:tblGrid>
+        <w:gridCol w:w="7920"/>
+      </w:tblGrid>
+      <w:tr>
+        <w:tc>
+          <w:tcPr/>
+          <w:p>
+            <w:pPr>
+              <w:pStyle w:val="Figure"/>
+              <w:jc w:val="center"/>
+            </w:pPr>
+            <w:r>
+              <w:drawing>
+                <wp:inline>
+                  <wp:extent cx="5334000" cy="4566678"/>
+                  <wp:effectExtent b="0" l="0" r="0" t="0"/>
+                  <wp:docPr descr="" title="" id="41" name="Picture"/>
+                  <a:graphic>
+                    <a:graphicData uri="http://schemas.openxmlformats.org/drawingml/2006/picture">
+                      <pic:pic>
+                        <pic:nvPicPr>
+                          <pic:cNvPr descr="../../results/figure4_HSI%20and%20Quit%20attempt.png" id="42" name="Picture"/>
+                          <pic:cNvPicPr>
+                            <a:picLocks noChangeArrowheads="1" noChangeAspect="1"/>
+                          </pic:cNvPicPr>
+                        </pic:nvPicPr>
+                        <pic:blipFill>
+                          <a:blip r:embed="rId40"/>
+                          <a:stretch>
+                            <a:fillRect/>
+                          </a:stretch>
+                        </pic:blipFill>
+                        <pic:spPr bwMode="auto">
+                          <a:xfrm>
+                            <a:off x="0" y="0"/>
+                            <a:ext cx="5334000" cy="4566678"/>
+                          </a:xfrm>
+                          <a:prstGeom prst="rect">
+                            <a:avLst/>
+                          </a:prstGeom>
+                          <a:noFill/>
+                          <a:ln w="9525">
+                            <a:noFill/>
+                            <a:headEnd/>
+                            <a:tailEnd/>
+                          </a:ln>
+                        </pic:spPr>
+                      </pic:pic>
+                    </a:graphicData>
+                  </a:graphic>
+                </wp:inline>
+              </w:drawing>
+            </w:r>
+          </w:p>
+          <w:p>
+            <w:pPr>
+              <w:jc w:val="center"/>
+            </w:pPr>
+            <w:pPr>
+              <w:jc w:val="start"/>
+              <w:spacing w:before="200"/>
+              <w:pStyle w:val="ImageCaption"/>
+            </w:pPr>
+            <w:r>
+              <w:t xml:space="preserve">HSI and quit attempt.</w:t>
+            </w:r>
+          </w:p>
+        </w:tc>
+      </w:tr>
+    </w:tbl>
     <w:p>
       <w:pPr>
         <w:pStyle w:val="BodyText"/>
       </w:pPr>
       <w:r>
-        <w:t xml:space="preserve">#</w:t>
+        <w:t xml:space="preserve">(</w:t>
       </w:r>
       <w:r>
         <w:rPr>
-          <w:rStyle w:val="VerbatimChar"/>
+          <w:bCs/>
+          <w:b/>
         </w:rPr>
-        <w:t xml:space="preserve">{r} #| label: Histogram by AGE participant became daily smoker and HSI #| tbl-cap: "Data summary table." #| echo: FALSE #figure2=readPNG("../../results/figure2.png") #knitr::kable(figure2) #</w:t>
-      </w:r>
-      <w:r>
-        <w:t xml:space="preserve"> </w:t>
-      </w:r>
-      <w:r>
-        <w:t xml:space="preserve">## Basic statistical analysis</w:t>
-      </w:r>
-    </w:p>
-    <w:bookmarkEnd w:id="31"/>
-    <w:bookmarkStart w:id="32" w:name="full-analysis"/>
+        <w:t xml:space="preserve">figure5?</w:t>
+      </w:r>
+      <w:r>
+        <w:t xml:space="preserve">)</w:t>
+      </w:r>
+      <w:r>
+        <w:t xml:space="preserve"> </w:t>
+      </w:r>
+      <w:r>
+        <w:t xml:space="preserve">shows HSI and quit attempt</w:t>
+      </w:r>
+    </w:p>
+    <w:tbl>
+      <w:tblPr>
+        <w:tblStyle w:val="Table"/>
+        <w:tblW w:type="pct" w:w="5000"/>
+        <w:tblLook w:firstRow="0" w:lastRow="0" w:firstColumn="0" w:lastColumn="0" w:noHBand="0" w:noVBand="0" w:val="0000"/>
+      </w:tblPr>
+      <w:tblGrid>
+        <w:gridCol w:w="7920"/>
+      </w:tblGrid>
+      <w:tr>
+        <w:tc>
+          <w:tcPr/>
+          <w:p>
+            <w:pPr>
+              <w:pStyle w:val="Figure"/>
+              <w:jc w:val="center"/>
+            </w:pPr>
+            <w:r>
+              <w:drawing>
+                <wp:inline>
+                  <wp:extent cx="5334000" cy="4566678"/>
+                  <wp:effectExtent b="0" l="0" r="0" t="0"/>
+                  <wp:docPr descr="" title="" id="44" name="Picture"/>
+                  <a:graphic>
+                    <a:graphicData uri="http://schemas.openxmlformats.org/drawingml/2006/picture">
+                      <pic:pic>
+                        <pic:nvPicPr>
+                          <pic:cNvPr descr="../../results/figure5_HSI%20and%20Education.png" id="45" name="Picture"/>
+                          <pic:cNvPicPr>
+                            <a:picLocks noChangeArrowheads="1" noChangeAspect="1"/>
+                          </pic:cNvPicPr>
+                        </pic:nvPicPr>
+                        <pic:blipFill>
+                          <a:blip r:embed="rId43"/>
+                          <a:stretch>
+                            <a:fillRect/>
+                          </a:stretch>
+                        </pic:blipFill>
+                        <pic:spPr bwMode="auto">
+                          <a:xfrm>
+                            <a:off x="0" y="0"/>
+                            <a:ext cx="5334000" cy="4566678"/>
+                          </a:xfrm>
+                          <a:prstGeom prst="rect">
+                            <a:avLst/>
+                          </a:prstGeom>
+                          <a:noFill/>
+                          <a:ln w="9525">
+                            <a:noFill/>
+                            <a:headEnd/>
+                            <a:tailEnd/>
+                          </a:ln>
+                        </pic:spPr>
+                      </pic:pic>
+                    </a:graphicData>
+                  </a:graphic>
+                </wp:inline>
+              </w:drawing>
+            </w:r>
+          </w:p>
+          <w:p>
+            <w:pPr>
+              <w:jc w:val="center"/>
+            </w:pPr>
+            <w:pPr>
+              <w:jc w:val="start"/>
+              <w:spacing w:before="200"/>
+              <w:pStyle w:val="ImageCaption"/>
+            </w:pPr>
+            <w:r>
+              <w:t xml:space="preserve">HSI and quit attempt.</w:t>
+            </w:r>
+          </w:p>
+        </w:tc>
+      </w:tr>
+    </w:tbl>
+    <w:bookmarkEnd w:id="46"/>
+    <w:bookmarkStart w:id="47" w:name="basic-statistical-analysis"/>
     <w:p>
       <w:pPr>
         <w:pStyle w:val="Heading2"/>
       </w:pPr>
       <w:r>
-        <w:t xml:space="preserve">3.2 Full analysis</w:t>
+        <w:t xml:space="preserve">3.2 Basic statistical analysis</w:t>
+      </w:r>
+    </w:p>
+    <w:p>
+      <w:pPr>
+        <w:pStyle w:val="FirstParagraph"/>
+      </w:pPr>
+      <w:r>
+        <w:t xml:space="preserve">#Over here, I couldnt figure out how to graph the model results. The model resutsl table are under the results folder. I do realize my model fits need quite some work</w:t>
+      </w:r>
+    </w:p>
+    <w:bookmarkEnd w:id="47"/>
+    <w:bookmarkStart w:id="48" w:name="full-analysis"/>
+    <w:p>
+      <w:pPr>
+        <w:pStyle w:val="Heading2"/>
+      </w:pPr>
+      <w:r>
+        <w:t xml:space="preserve">3.3 Full analysis</w:t>
       </w:r>
     </w:p>
     <w:p>
@@ -1067,9 +1470,9 @@
         <w:br w:type="page"/>
       </w:r>
     </w:p>
-    <w:bookmarkEnd w:id="32"/>
-    <w:bookmarkEnd w:id="33"/>
-    <w:bookmarkStart w:id="38" w:name="discussion"/>
+    <w:bookmarkEnd w:id="48"/>
+    <w:bookmarkEnd w:id="49"/>
+    <w:bookmarkStart w:id="54" w:name="discussion"/>
     <w:p>
       <w:pPr>
         <w:pStyle w:val="Heading1"/>
@@ -1078,7 +1481,7 @@
         <w:t xml:space="preserve">4. Discussion</w:t>
       </w:r>
     </w:p>
-    <w:bookmarkStart w:id="34" w:name="summary-and-interpretation"/>
+    <w:bookmarkStart w:id="50" w:name="summary-and-interpretation"/>
     <w:p>
       <w:pPr>
         <w:pStyle w:val="Heading2"/>
@@ -1099,8 +1502,8 @@
         <w:t xml:space="preserve">Summarize what you did, what you found and what it means.</w:t>
       </w:r>
     </w:p>
-    <w:bookmarkEnd w:id="34"/>
-    <w:bookmarkStart w:id="35" w:name="strengths-and-limitations"/>
+    <w:bookmarkEnd w:id="50"/>
+    <w:bookmarkStart w:id="51" w:name="strengths-and-limitations"/>
     <w:p>
       <w:pPr>
         <w:pStyle w:val="Heading2"/>
@@ -1135,8 +1538,8 @@
         <w:t xml:space="preserve">analysis.</w:t>
       </w:r>
     </w:p>
-    <w:bookmarkEnd w:id="35"/>
-    <w:bookmarkStart w:id="37" w:name="conclusions"/>
+    <w:bookmarkEnd w:id="51"/>
+    <w:bookmarkStart w:id="53" w:name="conclusions"/>
     <w:p>
       <w:pPr>
         <w:pStyle w:val="Heading2"/>
@@ -1257,7 +1660,7 @@
       <w:r>
         <w:t xml:space="preserve"> </w:t>
       </w:r>
-      <w:hyperlink r:id="rId36">
+      <w:hyperlink r:id="rId52">
         <w:r>
           <w:rPr>
             <w:rStyle w:val="Hyperlink"/>
@@ -1313,9 +1716,9 @@
         <w:br w:type="page"/>
       </w:r>
     </w:p>
-    <w:bookmarkEnd w:id="37"/>
-    <w:bookmarkEnd w:id="38"/>
-    <w:bookmarkStart w:id="46" w:name="references"/>
+    <w:bookmarkEnd w:id="53"/>
+    <w:bookmarkEnd w:id="54"/>
+    <w:bookmarkStart w:id="62" w:name="references"/>
     <w:p>
       <w:pPr>
         <w:pStyle w:val="Heading1"/>
@@ -1324,8 +1727,8 @@
         <w:t xml:space="preserve">5. References</w:t>
       </w:r>
     </w:p>
-    <w:bookmarkStart w:id="45" w:name="refs"/>
-    <w:bookmarkStart w:id="40" w:name="ref-leek2015"/>
+    <w:bookmarkStart w:id="61" w:name="refs"/>
+    <w:bookmarkStart w:id="56" w:name="ref-leek2015"/>
     <w:p>
       <w:pPr>
         <w:pStyle w:val="Bibliography"/>
@@ -1374,7 +1777,7 @@
       <w:r>
         <w:t xml:space="preserve"> </w:t>
       </w:r>
-      <w:hyperlink r:id="rId39">
+      <w:hyperlink r:id="rId55">
         <w:r>
           <w:rPr>
             <w:rStyle w:val="Hyperlink"/>
@@ -1383,8 +1786,8 @@
         </w:r>
       </w:hyperlink>
     </w:p>
-    <w:bookmarkEnd w:id="40"/>
-    <w:bookmarkStart w:id="42" w:name="ref-mckay2020"/>
+    <w:bookmarkEnd w:id="56"/>
+    <w:bookmarkStart w:id="58" w:name="ref-mckay2020"/>
     <w:p>
       <w:pPr>
         <w:pStyle w:val="Bibliography"/>
@@ -1466,7 +1869,7 @@
       <w:r>
         <w:t xml:space="preserve"> </w:t>
       </w:r>
-      <w:hyperlink r:id="rId41">
+      <w:hyperlink r:id="rId57">
         <w:r>
           <w:rPr>
             <w:rStyle w:val="Hyperlink"/>
@@ -1475,8 +1878,8 @@
         </w:r>
       </w:hyperlink>
     </w:p>
-    <w:bookmarkEnd w:id="42"/>
-    <w:bookmarkStart w:id="44" w:name="ref-mckay2020a"/>
+    <w:bookmarkEnd w:id="58"/>
+    <w:bookmarkStart w:id="60" w:name="ref-mckay2020a"/>
     <w:p>
       <w:pPr>
         <w:pStyle w:val="Bibliography"/>
@@ -1513,7 +1916,7 @@
       <w:r>
         <w:t xml:space="preserve"> </w:t>
       </w:r>
-      <w:hyperlink r:id="rId43">
+      <w:hyperlink r:id="rId59">
         <w:r>
           <w:rPr>
             <w:rStyle w:val="Hyperlink"/>
@@ -1522,9 +1925,9 @@
         </w:r>
       </w:hyperlink>
     </w:p>
-    <w:bookmarkEnd w:id="44"/>
-    <w:bookmarkEnd w:id="45"/>
-    <w:bookmarkEnd w:id="46"/>
+    <w:bookmarkEnd w:id="60"/>
+    <w:bookmarkEnd w:id="61"/>
+    <w:bookmarkEnd w:id="62"/>
     <w:sectPr/>
   </w:body>
 </w:document>

</xml_diff>

<commit_message>
Added project review - Lattner
</commit_message>
<xml_diff>
--- a/products/manuscript/Manuscript.docx
+++ b/products/manuscript/Manuscript.docx
@@ -95,7 +95,7 @@
         <w:pStyle w:val="Date"/>
       </w:pPr>
       <w:r>
-        <w:t xml:space="preserve">4/21/23</w:t>
+        <w:t xml:space="preserve">4/28/23</w:t>
       </w:r>
     </w:p>
     <w:p>
@@ -106,6 +106,39 @@
         <w:rPr>
           <w:rStyle w:val="VerbatimChar"/>
         </w:rPr>
+        <w:t xml:space="preserve">Warning: package 'here' was built under R version 4.2.2</w:t>
+      </w:r>
+    </w:p>
+    <w:p>
+      <w:pPr>
+        <w:pStyle w:val="SourceCode"/>
+      </w:pPr>
+      <w:r>
+        <w:rPr>
+          <w:rStyle w:val="VerbatimChar"/>
+        </w:rPr>
+        <w:t xml:space="preserve">Warning: package 'knitr' was built under R version 4.2.2</w:t>
+      </w:r>
+    </w:p>
+    <w:p>
+      <w:pPr>
+        <w:pStyle w:val="SourceCode"/>
+      </w:pPr>
+      <w:r>
+        <w:rPr>
+          <w:rStyle w:val="VerbatimChar"/>
+        </w:rPr>
+        <w:t xml:space="preserve">Warning: package 'readxl' was built under R version 4.2.2</w:t>
+      </w:r>
+    </w:p>
+    <w:p>
+      <w:pPr>
+        <w:pStyle w:val="SourceCode"/>
+      </w:pPr>
+      <w:r>
+        <w:rPr>
+          <w:rStyle w:val="VerbatimChar"/>
+        </w:rPr>
         <w:t xml:space="preserve">Warning: package 'dplyr' was built under R version 4.2.2</w:t>
       </w:r>
     </w:p>
@@ -117,7 +150,29 @@
         <w:rPr>
           <w:rStyle w:val="VerbatimChar"/>
         </w:rPr>
+        <w:t xml:space="preserve">Warning: package 'tidyr' was built under R version 4.2.2</w:t>
+      </w:r>
+    </w:p>
+    <w:p>
+      <w:pPr>
+        <w:pStyle w:val="SourceCode"/>
+      </w:pPr>
+      <w:r>
+        <w:rPr>
+          <w:rStyle w:val="VerbatimChar"/>
+        </w:rPr>
         <w:t xml:space="preserve">Warning: package 'skimr' was built under R version 4.2.2</w:t>
+      </w:r>
+    </w:p>
+    <w:p>
+      <w:pPr>
+        <w:pStyle w:val="SourceCode"/>
+      </w:pPr>
+      <w:r>
+        <w:rPr>
+          <w:rStyle w:val="VerbatimChar"/>
+        </w:rPr>
+        <w:t xml:space="preserve">Warning: package 'haven' was built under R version 4.2.2</w:t>
       </w:r>
     </w:p>
     <w:p>
@@ -3852,37 +3907,59 @@
         <w:pStyle w:val="FirstParagraph"/>
       </w:pPr>
       <w:r>
+        <w:t xml:space="preserve">Of all the predictors considered in this analysis, age of smoking</w:t>
+      </w:r>
+      <w:r>
+        <w:t xml:space="preserve"> </w:t>
+      </w:r>
+      <w:r>
+        <w:t xml:space="preserve">initiation is the most significant predictor of nicotine dependence.</w:t>
+      </w:r>
+      <w:r>
+        <w:t xml:space="preserve"> </w:t>
+      </w:r>
+      <w:r>
         <w:rPr>
           <w:iCs/>
           <w:i/>
         </w:rPr>
-        <w:t xml:space="preserve">What are the main take-home messages?</w:t>
-      </w:r>
-    </w:p>
-    <w:p>
-      <w:pPr>
-        <w:pStyle w:val="BodyText"/>
-      </w:pPr>
-      <w:r>
-        <w:rPr>
-          <w:iCs/>
-          <w:i/>
-        </w:rPr>
-        <w:t xml:space="preserve">Include citations in your Rmd file using bibtex, the list of references</w:t>
-      </w:r>
-      <w:r>
-        <w:rPr>
-          <w:iCs/>
-          <w:i/>
-        </w:rPr>
-        <w:t xml:space="preserve"> </w:t>
-      </w:r>
-      <w:r>
-        <w:rPr>
-          <w:iCs/>
-          <w:i/>
-        </w:rPr>
-        <w:t xml:space="preserve">will automatically be placed at the end</w:t>
+        <w:t xml:space="preserve">Implications:</w:t>
+      </w:r>
+      <w:r>
+        <w:t xml:space="preserve"> </w:t>
+      </w:r>
+      <w:r>
+        <w:t xml:space="preserve">Delayed onset of smoking initiation is associated with</w:t>
+      </w:r>
+      <w:r>
+        <w:t xml:space="preserve"> </w:t>
+      </w:r>
+      <w:r>
+        <w:t xml:space="preserve">low nicotine dependence. Public health interventions should be aimed</w:t>
+      </w:r>
+      <w:r>
+        <w:t xml:space="preserve"> </w:t>
+      </w:r>
+      <w:r>
+        <w:t xml:space="preserve">ensuring countries enforce policies that restrict smoking by age. In</w:t>
+      </w:r>
+      <w:r>
+        <w:t xml:space="preserve"> </w:t>
+      </w:r>
+      <w:r>
+        <w:t xml:space="preserve">addition, almost half the smokers were high nicotine dependent, given</w:t>
+      </w:r>
+      <w:r>
+        <w:t xml:space="preserve"> </w:t>
+      </w:r>
+      <w:r>
+        <w:t xml:space="preserve">the risk factors associated with smoking, strategies to improve access</w:t>
+      </w:r>
+      <w:r>
+        <w:t xml:space="preserve"> </w:t>
+      </w:r>
+      <w:r>
+        <w:t xml:space="preserve">and utilization of cessations service is imperative.</w:t>
       </w:r>
     </w:p>
     <w:p>

</xml_diff>